<commit_message>
Add independent text style
</commit_message>
<xml_diff>
--- a/server/src/sequence/source-styles.docx
+++ b/server/src/sequence/source-styles.docx
@@ -243,7 +243,15 @@
         <w:pStyle w:val="FirstParagraph"/>
       </w:pPr>
       <w:r>
-        <w:t xml:space="preserve">First Paragraph. </w:t>
+        <w:t>First Paragraph.</w:t>
+      </w:r>
+    </w:p>
+    <w:p>
+      <w:pPr>
+        <w:pStyle w:val="Textoindependiente"/>
+      </w:pPr>
+      <w:r>
+        <w:t>Independent text.</w:t>
       </w:r>
     </w:p>
     <w:p>
@@ -303,8 +311,8 @@
         <w:tblLook w:val="07E0" w:firstRow="1" w:lastRow="1" w:firstColumn="1" w:lastColumn="1" w:noHBand="1" w:noVBand="1"/>
       </w:tblPr>
       <w:tblGrid>
-        <w:gridCol w:w="884"/>
-        <w:gridCol w:w="884"/>
+        <w:gridCol w:w="772"/>
+        <w:gridCol w:w="772"/>
       </w:tblGrid>
       <w:tr>
         <w:trPr>
@@ -452,7 +460,6 @@
         <w:rFonts w:ascii="Arial" w:hAnsi="Arial" w:cs="Arial"/>
         <w:caps/>
         <w:color w:val="000000" w:themeColor="text1"/>
-        <w:sz w:val="20"/>
         <w:szCs w:val="20"/>
       </w:rPr>
     </w:pPr>
@@ -461,7 +468,6 @@
         <w:rFonts w:ascii="Arial" w:hAnsi="Arial" w:cs="Arial"/>
         <w:caps/>
         <w:color w:val="000000" w:themeColor="text1"/>
-        <w:sz w:val="20"/>
         <w:szCs w:val="20"/>
       </w:rPr>
       <w:fldChar w:fldCharType="begin"/>
@@ -471,7 +477,6 @@
         <w:rFonts w:ascii="Arial" w:hAnsi="Arial" w:cs="Arial"/>
         <w:caps/>
         <w:color w:val="000000" w:themeColor="text1"/>
-        <w:sz w:val="20"/>
         <w:szCs w:val="20"/>
       </w:rPr>
       <w:instrText>PAGE   \* MERGEFORMAT</w:instrText>
@@ -481,7 +486,6 @@
         <w:rFonts w:ascii="Arial" w:hAnsi="Arial" w:cs="Arial"/>
         <w:caps/>
         <w:color w:val="000000" w:themeColor="text1"/>
-        <w:sz w:val="20"/>
         <w:szCs w:val="20"/>
       </w:rPr>
       <w:fldChar w:fldCharType="separate"/>
@@ -491,7 +495,6 @@
         <w:rFonts w:ascii="Arial" w:hAnsi="Arial" w:cs="Arial"/>
         <w:caps/>
         <w:color w:val="000000" w:themeColor="text1"/>
-        <w:sz w:val="20"/>
         <w:szCs w:val="20"/>
       </w:rPr>
       <w:t>2</w:t>
@@ -501,7 +504,6 @@
         <w:rFonts w:ascii="Arial" w:hAnsi="Arial" w:cs="Arial"/>
         <w:caps/>
         <w:color w:val="000000" w:themeColor="text1"/>
-        <w:sz w:val="20"/>
         <w:szCs w:val="20"/>
       </w:rPr>
       <w:fldChar w:fldCharType="end"/>
@@ -1293,6 +1295,11 @@
   <w:style w:type="paragraph" w:default="1" w:styleId="Normal">
     <w:name w:val="Normal"/>
     <w:qFormat/>
+    <w:rsid w:val="008959CF"/>
+    <w:rPr>
+      <w:rFonts w:ascii="Times New Roman" w:hAnsi="Times New Roman"/>
+      <w:sz w:val="20"/>
+    </w:rPr>
   </w:style>
   <w:style w:type="paragraph" w:styleId="Ttulo1">
     <w:name w:val="heading 1"/>
@@ -1316,7 +1323,6 @@
       <w:bCs/>
       <w:caps/>
       <w:color w:val="000000" w:themeColor="text1"/>
-      <w:sz w:val="20"/>
       <w:szCs w:val="32"/>
     </w:rPr>
   </w:style>
@@ -1342,7 +1348,6 @@
       <w:rFonts w:ascii="Arial" w:eastAsiaTheme="majorEastAsia" w:hAnsi="Arial" w:cstheme="majorBidi"/>
       <w:bCs/>
       <w:color w:val="000000" w:themeColor="text1"/>
-      <w:sz w:val="20"/>
       <w:szCs w:val="28"/>
     </w:rPr>
   </w:style>
@@ -1368,7 +1373,6 @@
       <w:rFonts w:ascii="Arial" w:eastAsiaTheme="majorEastAsia" w:hAnsi="Arial" w:cstheme="majorBidi"/>
       <w:bCs/>
       <w:color w:val="000000" w:themeColor="text1"/>
-      <w:sz w:val="20"/>
     </w:rPr>
   </w:style>
   <w:style w:type="paragraph" w:styleId="Ttulo4">
@@ -1393,7 +1397,6 @@
       <w:rFonts w:ascii="Arial" w:eastAsiaTheme="majorEastAsia" w:hAnsi="Arial" w:cstheme="majorBidi"/>
       <w:bCs/>
       <w:color w:val="000000" w:themeColor="text1"/>
-      <w:sz w:val="20"/>
     </w:rPr>
   </w:style>
   <w:style w:type="paragraph" w:styleId="Ttulo5">
@@ -1418,7 +1421,6 @@
       <w:rFonts w:ascii="Arial" w:eastAsiaTheme="majorEastAsia" w:hAnsi="Arial" w:cstheme="majorBidi"/>
       <w:iCs/>
       <w:color w:val="000000" w:themeColor="text1"/>
-      <w:sz w:val="20"/>
     </w:rPr>
   </w:style>
   <w:style w:type="paragraph" w:styleId="Ttulo6">
@@ -1442,7 +1444,6 @@
     <w:rPr>
       <w:rFonts w:ascii="Arial" w:eastAsiaTheme="majorEastAsia" w:hAnsi="Arial" w:cstheme="majorBidi"/>
       <w:color w:val="000000" w:themeColor="text1"/>
-      <w:sz w:val="20"/>
     </w:rPr>
   </w:style>
   <w:style w:type="paragraph" w:styleId="Ttulo7">
@@ -1466,7 +1467,6 @@
     <w:rPr>
       <w:rFonts w:ascii="Arial" w:eastAsiaTheme="majorEastAsia" w:hAnsi="Arial" w:cstheme="majorBidi"/>
       <w:color w:val="000000" w:themeColor="text1"/>
-      <w:sz w:val="20"/>
     </w:rPr>
   </w:style>
   <w:style w:type="paragraph" w:styleId="Ttulo8">
@@ -1490,7 +1490,6 @@
     <w:rPr>
       <w:rFonts w:ascii="Arial" w:eastAsiaTheme="majorEastAsia" w:hAnsi="Arial" w:cstheme="majorBidi"/>
       <w:color w:val="000000" w:themeColor="text1"/>
-      <w:sz w:val="20"/>
     </w:rPr>
   </w:style>
   <w:style w:type="paragraph" w:styleId="Ttulo9">
@@ -1514,7 +1513,6 @@
     <w:rPr>
       <w:rFonts w:ascii="Arial" w:eastAsiaTheme="majorEastAsia" w:hAnsi="Arial" w:cstheme="majorBidi"/>
       <w:color w:val="000000" w:themeColor="text1"/>
-      <w:sz w:val="20"/>
     </w:rPr>
   </w:style>
   <w:style w:type="character" w:default="1" w:styleId="Fuentedeprrafopredeter">
@@ -1548,7 +1546,7 @@
     <w:name w:val="Body Text"/>
     <w:basedOn w:val="Normal"/>
     <w:qFormat/>
-    <w:rsid w:val="0076027E"/>
+    <w:rsid w:val="004C653A"/>
     <w:pPr>
       <w:spacing w:before="180" w:after="180"/>
     </w:pPr>
@@ -1646,7 +1644,6 @@
     </w:pPr>
     <w:rPr>
       <w:rFonts w:ascii="Arial" w:hAnsi="Arial"/>
-      <w:sz w:val="20"/>
       <w:szCs w:val="20"/>
     </w:rPr>
   </w:style>
@@ -1676,7 +1673,6 @@
     <w:rsid w:val="00FE1EE4"/>
     <w:rPr>
       <w:rFonts w:ascii="Arial" w:hAnsi="Arial"/>
-      <w:sz w:val="20"/>
     </w:rPr>
   </w:style>
   <w:style w:type="table" w:customStyle="1" w:styleId="Table">

</xml_diff>